<commit_message>
Correcion - clausula cuarta  y correción clausula de pago
</commit_message>
<xml_diff>
--- a/Plantillas/mexico/cesion_fisica_a_fisica_mx.docx
+++ b/Plantillas/mexico/cesion_fisica_a_fisica_mx.docx
@@ -2865,29 +2865,7 @@
           <w:highlight w:val="white"/>
           <w:lang w:val="pt-BR"/>
         </w:rPr>
-        <w:t>_CE</w:t>
-      </w:r>
-      <w:r>
-        <w:rPr>
-          <w:rFonts w:ascii="Garamond" w:eastAsia="Garamond" w:hAnsi="Garamond" w:cs="Garamond"/>
-          <w:b/>
-          <w:sz w:val="21"/>
-          <w:szCs w:val="21"/>
-          <w:highlight w:val="white"/>
-          <w:lang w:val="pt-BR"/>
-        </w:rPr>
-        <w:t>DENTE</w:t>
-      </w:r>
-      <w:r>
-        <w:rPr>
-          <w:rFonts w:ascii="Garamond" w:eastAsia="Garamond" w:hAnsi="Garamond" w:cs="Garamond"/>
-          <w:b/>
-          <w:sz w:val="21"/>
-          <w:szCs w:val="21"/>
-          <w:highlight w:val="white"/>
-          <w:lang w:val="pt-BR"/>
-        </w:rPr>
-        <w:t>|lower</w:t>
+        <w:t>_CEDENTE|lower</w:t>
       </w:r>
       <w:proofErr w:type="spellEnd"/>
       <w:r>
@@ -3023,17 +3001,7 @@
           <w:szCs w:val="21"/>
           <w:lang w:val="pt-BR"/>
         </w:rPr>
-        <w:t xml:space="preserve"> </w:t>
-      </w:r>
-      <w:r>
-        <w:rPr>
-          <w:rFonts w:ascii="Garamond" w:eastAsia="Garamond" w:hAnsi="Garamond" w:cs="Garamond"/>
-          <w:b/>
-          <w:sz w:val="21"/>
-          <w:szCs w:val="21"/>
-          <w:lang w:val="pt-BR"/>
-        </w:rPr>
-        <w:t>notificacionlegalmx@rappi.com</w:t>
+        <w:t xml:space="preserve"> notificacionlegalmx@rappi.com</w:t>
       </w:r>
     </w:p>
     <w:p>
@@ -3380,8 +3348,6 @@
       <w:r>
         <w:rPr>
           <w:rFonts w:ascii="Garamond" w:eastAsia="Garamond" w:hAnsi="Garamond" w:cs="Garamond"/>
-          <w:b/>
-          <w:bCs/>
           <w:sz w:val="21"/>
           <w:szCs w:val="21"/>
         </w:rPr>
@@ -3391,8 +3357,6 @@
       <w:r>
         <w:rPr>
           <w:rFonts w:ascii="Garamond" w:eastAsia="Garamond" w:hAnsi="Garamond" w:cs="Garamond"/>
-          <w:b/>
-          <w:bCs/>
           <w:sz w:val="21"/>
           <w:szCs w:val="21"/>
         </w:rPr>
@@ -3402,8 +3366,6 @@
       <w:r>
         <w:rPr>
           <w:rFonts w:ascii="Garamond" w:eastAsia="Garamond" w:hAnsi="Garamond" w:cs="Garamond"/>
-          <w:b/>
-          <w:bCs/>
           <w:sz w:val="21"/>
           <w:szCs w:val="21"/>
         </w:rPr>
@@ -3413,8 +3375,6 @@
       <w:r>
         <w:rPr>
           <w:rFonts w:ascii="Garamond" w:eastAsia="Garamond" w:hAnsi="Garamond" w:cs="Garamond"/>
-          <w:b/>
-          <w:bCs/>
           <w:sz w:val="21"/>
           <w:szCs w:val="21"/>
         </w:rPr>
@@ -4060,16 +4020,16 @@
           <w:sz w:val="21"/>
           <w:szCs w:val="21"/>
         </w:rPr>
-        <w:t>_ACUERDO_P</w:t>
-      </w:r>
-      <w:r>
-        <w:rPr>
-          <w:rFonts w:ascii="Garamond" w:eastAsia="Garamond" w:hAnsi="Garamond" w:cs="Garamond"/>
-          <w:b/>
-          <w:sz w:val="21"/>
-          <w:szCs w:val="21"/>
-        </w:rPr>
-        <w:t>|upper</w:t>
+        <w:t>|</w:t>
+      </w:r>
+      <w:r>
+        <w:rPr>
+          <w:rFonts w:ascii="Garamond" w:eastAsia="Garamond" w:hAnsi="Garamond" w:cs="Garamond"/>
+          <w:b/>
+          <w:sz w:val="21"/>
+          <w:szCs w:val="21"/>
+        </w:rPr>
+        <w:t>upper</w:t>
       </w:r>
       <w:proofErr w:type="spellEnd"/>
       <w:r>
@@ -4094,6 +4054,7 @@
           <w:rFonts w:ascii="Garamond" w:eastAsia="Garamond" w:hAnsi="Garamond" w:cs="Garamond"/>
           <w:sz w:val="21"/>
           <w:szCs w:val="21"/>
+          <w:u w:val="single"/>
         </w:rPr>
       </w:pPr>
     </w:p>
@@ -4266,17 +4227,7 @@
                 <w:sz w:val="21"/>
                 <w:szCs w:val="21"/>
               </w:rPr>
-              <w:t xml:space="preserve"> }}</w:t>
-            </w:r>
-            <w:r>
-              <w:rPr>
-                <w:rFonts w:ascii="Garamond" w:eastAsia="Garamond" w:hAnsi="Garamond" w:cs="Garamond"/>
-                <w:b/>
-                <w:bCs/>
-                <w:sz w:val="21"/>
-                <w:szCs w:val="21"/>
-              </w:rPr>
-              <w:t xml:space="preserve"> </w:t>
+              <w:t xml:space="preserve"> }} </w:t>
             </w:r>
           </w:p>
           <w:p>
@@ -6341,6 +6292,7 @@
   <w:style w:type="character" w:default="1" w:styleId="Fuentedeprrafopredeter">
     <w:name w:val="Default Paragraph Font"/>
     <w:uiPriority w:val="1"/>
+    <w:semiHidden/>
     <w:unhideWhenUsed/>
   </w:style>
   <w:style w:type="table" w:default="1" w:styleId="Tablanormal">

</xml_diff>